<commit_message>
Weekly Status Update (Sent yesterday)
</commit_message>
<xml_diff>
--- a/Progress_Reports/CIS375_TeamFeynman_WeeklyStatus.docx
+++ b/Progress_Reports/CIS375_TeamFeynman_WeeklyStatus.docx
@@ -11,22 +11,24 @@
       </w:r>
     </w:p>
     <w:p>
+      <w:bookmarkStart w:id="0" w:name="_GoBack"/>
       <w:r>
         <w:t>CIS375 Progress Status Report - Team Feynman - 3/</w:t>
       </w:r>
       <w:r>
-        <w:t>13</w:t>
+        <w:t>20</w:t>
       </w:r>
       <w:r>
         <w:t>/2017</w:t>
       </w:r>
     </w:p>
+    <w:p/>
     <w:p>
       <w:r>
         <w:t xml:space="preserve">Summary:  </w:t>
       </w:r>
       <w:r>
-        <w:t>Our team heavily focused on the use cases this week, there was a lot of confusion on how to generate the use cases.  We worked with our PMs on determining what needed to be done for the following week on the SRS, and assigned SRS sections to all team members.</w:t>
+        <w:t>We continue to work on the use cases, and have started many of the diagrams in parallel.  Cindy has all but completed the 1.0 and 2.0 sections.  We are on target to finish just in time, provided no unforeseen issues come about.  If anything does happen, we may experience quality issues.</w:t>
       </w:r>
     </w:p>
     <w:p/>
@@ -35,7 +37,10 @@
         <w:t xml:space="preserve">Prior Week:  </w:t>
       </w:r>
       <w:r>
-        <w:t>We met Wednesday, Saturday, and Sunday and Monday and spent most of our time agonizing over the Use Case Diagrams.  We met with the PMs on Sunday and Monday and determined that our diagrams would probably be what would take us the most time.</w:t>
+        <w:t xml:space="preserve">We met Sunday with our PM and pored over the ERD and DFD diagrams.  Saturday we met online and went over the use cases with a fine tooth comb.  </w:t>
+      </w:r>
+      <w:r>
+        <w:t xml:space="preserve">  We’ve gotten some really good feedback from Reggie.</w:t>
       </w:r>
     </w:p>
     <w:p/>
@@ -44,7 +49,7 @@
         <w:t xml:space="preserve">This Week:  </w:t>
       </w:r>
       <w:r>
-        <w:t>We plan on focusing on all diagrams first.  We are still in the process of working out the use cases and hope to be done with that tomorrow (Tuesday), and will then focus on getting the diagrams created.  We hope to have these done by Wednesday, tweaked by Thursday, and then will spend Thursday and most of Friday producing the rest of the documents, with all team members meeting at minimum on Friday.</w:t>
+        <w:t>We are still working on the use cases.  We found later on that we don’t have enough detail in some of them.  Once these are done, we will update the diagrams that have already begun / or been completed, and begin the ones that rely on the use case diagrams.</w:t>
       </w:r>
     </w:p>
     <w:p/>
@@ -53,8 +58,65 @@
         <w:t xml:space="preserve">Current Issues:  </w:t>
       </w:r>
       <w:r>
+        <w:t>“</w:t>
+      </w:r>
+      <w:r>
         <w:t>We spent so much time agonizing over the use case diagrams we’re behind on the SRS.</w:t>
       </w:r>
+      <w:r>
+        <w:t xml:space="preserve">” – This issue from last week continues to hold true. </w:t>
+      </w:r>
+    </w:p>
+    <w:p/>
+    <w:p>
+      <w:r>
+        <w:t>Potential Risks:</w:t>
+      </w:r>
+    </w:p>
+    <w:p/>
+    <w:p>
+      <w:r>
+        <w:t>Risks in Progress:  We feel like we’re behind, but think we can still make the SRS delivery date. However, we have ZERO room for error.</w:t>
+      </w:r>
+    </w:p>
+    <w:p/>
+    <w:p>
+      <w:r>
+        <w:t>Status:  Yellow</w:t>
+      </w:r>
+      <w:bookmarkEnd w:id="0"/>
+      <w:r>
+        <w:br w:type="page"/>
+      </w:r>
+    </w:p>
+    <w:p>
+      <w:r>
+        <w:lastRenderedPageBreak/>
+        <w:t>CIS375 Progress Status Report - Team Feynman - 3/13/2017</w:t>
+      </w:r>
+    </w:p>
+    <w:p>
+      <w:r>
+        <w:t>Summary:  Our team heavily focused on the use cases this week, there was a lot of confusion on how to generate the use cases.  We worked with our PMs on determining what needed to be done for the following week on the SRS, and assigned SRS sections to all team members.</w:t>
+      </w:r>
+    </w:p>
+    <w:p/>
+    <w:p>
+      <w:r>
+        <w:t>Prior Week:  We met Wednesday, Saturday, and Sunday and Monday and spent most of our time agonizing over the Use Case Diagrams.  We met with the PMs on Sunday and Monday and determined that our diagrams would probably be what would take us the most time.</w:t>
+      </w:r>
+    </w:p>
+    <w:p/>
+    <w:p>
+      <w:r>
+        <w:t>This Week:  We plan on focusing on all diagrams first.  We are still in the process of working out the use cases and hope to be done with that tomorrow (Tuesday), and will then focus on getting the diagrams created.  We hope to have these done by Wednesday, tweaked by Thursday, and then will spend Thursday and most of Friday producing the rest of the documents, with all team members meeting at minimum on Friday.</w:t>
+      </w:r>
+    </w:p>
+    <w:p/>
+    <w:p>
+      <w:r>
+        <w:t>Current Issues:  We spent so much time agonizing over the use case diagrams we’re behind on the SRS.</w:t>
+      </w:r>
     </w:p>
     <w:p/>
     <w:p>
@@ -64,16 +126,10 @@
     </w:p>
     <w:p>
       <w:r>
-        <w:t xml:space="preserve">Risks in Progress:  </w:t>
-      </w:r>
-      <w:r>
-        <w:t>Cindy began internship, we are getting behind schedule</w:t>
-      </w:r>
-    </w:p>
-    <w:p>
-      <w:bookmarkStart w:id="0" w:name="_GoBack"/>
-      <w:bookmarkEnd w:id="0"/>
-    </w:p>
+        <w:t>Risks in Progress:  Cindy began internship, we are getting behind schedule</w:t>
+      </w:r>
+    </w:p>
+    <w:p/>
     <w:p>
       <w:r>
         <w:t>Status:  Yellow</w:t>
@@ -101,7 +157,15 @@
         <w:t>Prior Week:  We met Monday at 8 PM online, Wednesday at 2 PM, Saturday online via Skype</w:t>
       </w:r>
       <w:r>
-        <w:t xml:space="preserve"> at 4 PM, and Sunday at Mardigian with PMs at 4 PM.  We really dove into how the use case summary &amp; diagrams would work, identified our actors, developed use cases and grouped functionality under appropriate use cases.  We</w:t>
+        <w:t xml:space="preserve"> at 4 PM, and Sunday at </w:t>
+      </w:r>
+      <w:proofErr w:type="spellStart"/>
+      <w:r>
+        <w:t>Mardigian</w:t>
+      </w:r>
+      <w:proofErr w:type="spellEnd"/>
+      <w:r>
+        <w:t xml:space="preserve"> with PMs at 4 PM.  We really dove into how the use case summary &amp; diagrams would work, identified our actors, developed use cases and grouped functionality under appropriate use cases.  We</w:t>
       </w:r>
       <w:r>
         <w:t xml:space="preserve"> completed rough drafts of our U</w:t>
@@ -155,13 +219,45 @@
         <w:t>Current Issues:</w:t>
       </w:r>
       <w:r>
-        <w:t xml:space="preserve">  We were foggy on how to draw the Swimlane diagrams and Use Case Diagram (until we realized they were in the book and got guidance from Professor Steiner), and which actors to place in which diagrams.  This has been worked out, we also received guidance from our PMs to make sure Swimlane diagram items are "actions" and not statuses.  We had some issues with coherence between the PMs understanding of the Use Case Diagrams &amp; Swimlane Diagrams and our own, which was resolved by speaking with Professor Steiner. </w:t>
-      </w:r>
-    </w:p>
-    <w:p/>
-    <w:p>
-      <w:r>
-        <w:t>Potential Risks:  Cindy Samano starting Internship soon, less hours available.</w:t>
+        <w:t xml:space="preserve">  We were foggy on how to draw the </w:t>
+      </w:r>
+      <w:proofErr w:type="spellStart"/>
+      <w:r>
+        <w:t>Swimlane</w:t>
+      </w:r>
+      <w:proofErr w:type="spellEnd"/>
+      <w:r>
+        <w:t xml:space="preserve"> diagrams and Use Case Diagram (until we realized they were in the book and got guidance from Professor Steiner), and which actors to place in which diagrams.  This has been worked out, we also received guidance from our PMs to make sure </w:t>
+      </w:r>
+      <w:proofErr w:type="spellStart"/>
+      <w:r>
+        <w:t>Swimlane</w:t>
+      </w:r>
+      <w:proofErr w:type="spellEnd"/>
+      <w:r>
+        <w:t xml:space="preserve"> diagram items are "actions" and not statuses.  We had some issues with coherence between the PMs understanding of the Use Case Diagrams &amp; </w:t>
+      </w:r>
+      <w:proofErr w:type="spellStart"/>
+      <w:r>
+        <w:t>Swimlane</w:t>
+      </w:r>
+      <w:proofErr w:type="spellEnd"/>
+      <w:r>
+        <w:t xml:space="preserve"> Diagrams and our own, which was resolved by speaking with Professor Steiner. </w:t>
+      </w:r>
+    </w:p>
+    <w:p/>
+    <w:p>
+      <w:r>
+        <w:t xml:space="preserve">Potential Risks:  Cindy </w:t>
+      </w:r>
+      <w:proofErr w:type="spellStart"/>
+      <w:r>
+        <w:t>Samano</w:t>
+      </w:r>
+      <w:proofErr w:type="spellEnd"/>
+      <w:r>
+        <w:t xml:space="preserve"> starting Internship soon, less hours available.</w:t>
       </w:r>
     </w:p>
     <w:p>
@@ -291,7 +387,15 @@
     <w:p/>
     <w:p>
       <w:r>
-        <w:t>Prior Week:  We began assigning the SPMP sections, decided on our tools, trained with our tools, and have at least begun all SPMP sections.  Some smaller sections' first drafts (Problem Statement, etc) have been completed.  We also met with our PMs and they provided recommendations on several things.</w:t>
+        <w:t xml:space="preserve">Prior Week:  We began assigning the SPMP sections, decided on our tools, trained with our tools, and have at least begun all SPMP sections.  Some smaller sections' first drafts (Problem Statement, </w:t>
+      </w:r>
+      <w:proofErr w:type="spellStart"/>
+      <w:r>
+        <w:t>etc</w:t>
+      </w:r>
+      <w:proofErr w:type="spellEnd"/>
+      <w:r>
+        <w:t>) have been completed.  We also met with our PMs and they provided recommendations on several things.</w:t>
       </w:r>
     </w:p>
     <w:p/>
@@ -507,7 +611,7 @@
     <w:lsdException w:name="Table Web 2" w:semiHidden="1" w:unhideWhenUsed="1"/>
     <w:lsdException w:name="Table Web 3" w:semiHidden="1" w:unhideWhenUsed="1"/>
     <w:lsdException w:name="Balloon Text" w:semiHidden="1" w:unhideWhenUsed="1"/>
-    <w:lsdException w:name="Table Grid" w:semiHidden="1" w:uiPriority="59" w:unhideWhenUsed="1"/>
+    <w:lsdException w:name="Table Grid" w:uiPriority="59"/>
     <w:lsdException w:name="Table Theme" w:semiHidden="1" w:unhideWhenUsed="1"/>
     <w:lsdException w:name="Placeholder Text" w:semiHidden="1"/>
     <w:lsdException w:name="No Spacing" w:uiPriority="1" w:qFormat="1"/>

</xml_diff>

<commit_message>
Progress Report Update 4/10/2017
</commit_message>
<xml_diff>
--- a/Progress_Reports/CIS375_TeamFeynman_WeeklyStatus.docx
+++ b/Progress_Reports/CIS375_TeamFeynman_WeeklyStatus.docx
@@ -12,16 +12,13 @@
     </w:p>
     <w:p>
       <w:r>
-        <w:t xml:space="preserve">CIS375 Progress Status Report - Team Feynman </w:t>
-      </w:r>
-      <w:r>
-        <w:t>–</w:t>
-      </w:r>
-      <w:r>
-        <w:t xml:space="preserve"> </w:t>
-      </w:r>
-      <w:r>
-        <w:t>4/3/2017</w:t>
+        <w:t>CIS375 Progress St</w:t>
+      </w:r>
+      <w:r>
+        <w:t>atus Report - Team Feynman – 4/10</w:t>
+      </w:r>
+      <w:r>
+        <w:t>/2017</w:t>
       </w:r>
     </w:p>
     <w:p/>
@@ -30,10 +27,7 @@
         <w:t xml:space="preserve">Summary:  </w:t>
       </w:r>
       <w:r>
-        <w:t>M</w:t>
-      </w:r>
-      <w:r>
-        <w:t>et online on Saturday, and in person with PMs on Sunday.  Began work on test cases and high-level algorithm, as well as last minute touch-ups to SPMP and SRS.</w:t>
+        <w:t>So many meetings.  Met Wed, Thu, Fri, Sat, Sun.  Worked primarily on algorithms, unit tests, and modifications to SRS &amp; SPMP.  Probably around 75 person-hours spent this week on meetings.</w:t>
       </w:r>
     </w:p>
     <w:p/>
@@ -42,7 +36,7 @@
         <w:t xml:space="preserve">Prior Week:  </w:t>
       </w:r>
       <w:r>
-        <w:t>Saturday’s meeting we went over the specifics of pair artifact generation and determined how to generate pull requests on GitHub, and also established that each pair’s code must be reviewed by the other team before being merged into master.  We established in-memory data storage layouts for all tables, and also determined the file layouts for loading/saving data when the program starts/exits.  Sunday we met with the PMs to confirm we were on the right track and made sure they agreed with what we were doing.  We also went over unit testing and the Test Driven Development concept.</w:t>
+        <w:t>We have been heavily focused on the “offline batch” algorithm and almost all of our time has been devoted to this, since it is by far the most complicated piece of functionality in the program that is logically grouped together.  We did develop high level algorithms for nearly every other piece of functionality, to use in program decomposition.</w:t>
       </w:r>
     </w:p>
     <w:p/>
@@ -51,19 +45,13 @@
         <w:t xml:space="preserve">This Week:  </w:t>
       </w:r>
       <w:r>
-        <w:t>This week we plan on devising tests</w:t>
-      </w:r>
-      <w:r>
-        <w:t xml:space="preserve"> and test cases</w:t>
-      </w:r>
-      <w:r>
-        <w:t>, finishing the “offline batch”, Inventory Management, Store Management, and Sales Management programs’ high-level algorithms, and having the diagrams mostly done.  We will fill out the program documentation as we are writing the programs.</w:t>
-      </w:r>
-    </w:p>
-    <w:p/>
-    <w:p>
-      <w:r>
-        <w:t>Current Issues:  None</w:t>
+        <w:t>This week we plan on finishing the offline batch algorithms</w:t>
+      </w:r>
+      <w:r>
+        <w:t xml:space="preserve"> and its unit tests</w:t>
+      </w:r>
+      <w:r>
+        <w:t>, beginning work on the 3 program statements, and write unit tests and algorithms for any pieces of functionality that remain.  The plan is to be coding by next week, and have that wrapped up by the end of next week, with final testing, tweaks and fixes to be done the final week.</w:t>
       </w:r>
       <w:bookmarkStart w:id="0" w:name="_GoBack"/>
       <w:bookmarkEnd w:id="0"/>
@@ -71,10 +59,87 @@
     <w:p/>
     <w:p>
       <w:r>
-        <w:t>Potential Risks:</w:t>
-      </w:r>
-      <w:r>
-        <w:t xml:space="preserve">  Some team members have tests and other projects due this week so they have less time to spend on the project.</w:t>
+        <w:t>Current Issues:  None</w:t>
+      </w:r>
+    </w:p>
+    <w:p/>
+    <w:p>
+      <w:r>
+        <w:t xml:space="preserve">Potential Risks:  </w:t>
+      </w:r>
+      <w:r>
+        <w:t>None</w:t>
+      </w:r>
+    </w:p>
+    <w:p/>
+    <w:p>
+      <w:r>
+        <w:t>Risks in Progress:  None</w:t>
+      </w:r>
+    </w:p>
+    <w:p/>
+    <w:p>
+      <w:r>
+        <w:t>Status:  Green</w:t>
+      </w:r>
+    </w:p>
+    <w:p>
+      <w:r>
+        <w:br w:type="page"/>
+      </w:r>
+    </w:p>
+    <w:p>
+      <w:r>
+        <w:lastRenderedPageBreak/>
+        <w:t>CIS375 Progress Status Report - Team Feynman – 4/3/2017</w:t>
+      </w:r>
+    </w:p>
+    <w:p/>
+    <w:p>
+      <w:r>
+        <w:t xml:space="preserve">Summary:  </w:t>
+      </w:r>
+      <w:r>
+        <w:t>M</w:t>
+      </w:r>
+      <w:r>
+        <w:t>et online on Saturday, and in person with PMs on Sunday.  Began work on test cases and high-level algorithm, as well as last minute touch-ups to SPMP and SRS.</w:t>
+      </w:r>
+    </w:p>
+    <w:p/>
+    <w:p>
+      <w:r>
+        <w:t xml:space="preserve">Prior Week:  </w:t>
+      </w:r>
+      <w:r>
+        <w:t>Saturday’s meeting we went over the specifics of pair artifact generation and determined how to generate pull requests on GitHub, and also established that each pair’s code must be reviewed by the other team before being merged into master.  We established in-memory data storage layouts for all tables, and also determined the file layouts for loading/saving data when the program starts/exits.  Sunday we met with the PMs to confirm we were on the right track and made sure they agreed with what we were doing.  We also went over unit testing and the Test Driven Development concept.</w:t>
+      </w:r>
+    </w:p>
+    <w:p/>
+    <w:p>
+      <w:r>
+        <w:t xml:space="preserve">This Week:  </w:t>
+      </w:r>
+      <w:r>
+        <w:t>This week we plan on devising tests</w:t>
+      </w:r>
+      <w:r>
+        <w:t xml:space="preserve"> and test cases</w:t>
+      </w:r>
+      <w:r>
+        <w:t>, finishing the “offline batch”, Inventory Management, Store Management, and Sales Management programs’ high-level algorithms, and having the diagrams mostly done.  We will fill out the program documentation as we are writing the programs.</w:t>
+      </w:r>
+    </w:p>
+    <w:p/>
+    <w:p>
+      <w:r>
+        <w:t>Current Issues:  None</w:t>
+      </w:r>
+    </w:p>
+    <w:p/>
+    <w:p>
+      <w:r>
+        <w:t>Potential Risks:  Some team members have tests and other projects due this week so they have less time to spend on the project.</w:t>
       </w:r>
     </w:p>
     <w:p/>

</xml_diff>

<commit_message>
Create procedures, modifications to Offline_Batch_Process.txt, PMACS_Defines, upload weekly status
</commit_message>
<xml_diff>
--- a/Progress_Reports/CIS375_TeamFeynman_WeeklyStatus.docx
+++ b/Progress_Reports/CIS375_TeamFeynman_WeeklyStatus.docx
@@ -12,13 +12,7 @@
     </w:p>
     <w:p>
       <w:r>
-        <w:t>CIS375 Progress St</w:t>
-      </w:r>
-      <w:r>
-        <w:t>atus Report - Team Feynman – 4/10</w:t>
-      </w:r>
-      <w:r>
-        <w:t>/2017</w:t>
+        <w:t>CIS375 Progress Status Report - Team Feynman – 4/10/2017</w:t>
       </w:r>
     </w:p>
     <w:p/>
@@ -27,7 +21,7 @@
         <w:t xml:space="preserve">Summary:  </w:t>
       </w:r>
       <w:r>
-        <w:t>So many meetings.  Met Wed, Thu, Fri, Sat, Sun.  Worked primarily on algorithms, unit tests, and modifications to SRS &amp; SPMP.  Probably around 75 person-hours spent this week on meetings.</w:t>
+        <w:t>More meetings, primarily focused on writing algorithms for the run offline batch process.</w:t>
       </w:r>
     </w:p>
     <w:p/>
@@ -36,22 +30,15 @@
         <w:t xml:space="preserve">Prior Week:  </w:t>
       </w:r>
       <w:r>
-        <w:t>We have been heavily focused on the “offline batch” algorithm and almost all of our time has been devoted to this, since it is by far the most complicated piece of functionality in the program that is logically grouped together.  We did develop high level algorithms for nearly every other piece of functionality, to use in program decomposition.</w:t>
-      </w:r>
-    </w:p>
-    <w:p/>
+        <w:t>We met Tuesday, Wednesday, Friday, Saturday and Sunday.  We outlined in a high level algorithm what needs to happen in the offline batch process, and are mostly complete, excluding some “TODOs”</w:t>
+      </w:r>
+    </w:p>
     <w:p>
       <w:r>
         <w:t xml:space="preserve">This Week:  </w:t>
       </w:r>
       <w:r>
-        <w:t>This week we plan on finishing the offline batch algorithms</w:t>
-      </w:r>
-      <w:r>
-        <w:t xml:space="preserve"> and its unit tests</w:t>
-      </w:r>
-      <w:r>
-        <w:t>, beginning work on the 3 program statements, and write unit tests and algorithms for any pieces of functionality that remain.  The plan is to be coding by next week, and have that wrapped up by the end of next week, with final testing, tweaks and fixes to be done the final week.</w:t>
+        <w:t>This week we plan on completing the writing of the test cases, coding and diagrams, as well as updating any other documents that need it to keep our traceability managed.</w:t>
       </w:r>
       <w:bookmarkStart w:id="0" w:name="_GoBack"/>
       <w:bookmarkEnd w:id="0"/>
@@ -59,16 +46,72 @@
     <w:p/>
     <w:p>
       <w:r>
+        <w:t xml:space="preserve">Current Issues:  </w:t>
+      </w:r>
+    </w:p>
+    <w:p/>
+    <w:p>
+      <w:r>
+        <w:t>Potential Risks:  None</w:t>
+      </w:r>
+    </w:p>
+    <w:p/>
+    <w:p>
+      <w:r>
+        <w:t>Risks in Progress:  Finals, limited resources</w:t>
+      </w:r>
+    </w:p>
+    <w:p/>
+    <w:p>
+      <w:r>
+        <w:t>Status:  Green</w:t>
+      </w:r>
+    </w:p>
+    <w:p>
+      <w:r>
+        <w:br w:type="page"/>
+      </w:r>
+    </w:p>
+    <w:p>
+      <w:r>
+        <w:lastRenderedPageBreak/>
+        <w:t>CIS375 Progress Status Report - Team Feynman – 4/10/2017</w:t>
+      </w:r>
+    </w:p>
+    <w:p/>
+    <w:p>
+      <w:r>
+        <w:t>Summary:  So many meetings.  Met Wed, Thu, Fri, Sat, Sun.  Worked primarily on algorithms, unit tests, and modifications to SRS &amp; SPMP.  Probably around 75 person-hours spent this week on meetings.</w:t>
+      </w:r>
+    </w:p>
+    <w:p/>
+    <w:p>
+      <w:r>
+        <w:t>Prior Week:  We have been heavily focused on the “offline batch” algorithm and almost all of our time has been devoted to this, since it is by far the most complicated piece of functionality in the program that is logically grouped together.  We did develop high level algorithms for nearly every other piece of functionality, to use in program decomposition.</w:t>
+      </w:r>
+    </w:p>
+    <w:p/>
+    <w:p>
+      <w:r>
+        <w:t>This Week:  This week we plan on finishing the offline batch algorithms</w:t>
+      </w:r>
+      <w:r>
+        <w:t xml:space="preserve"> and its unit tests</w:t>
+      </w:r>
+      <w:r>
+        <w:t>, beginning work on the 3 program statements, and write unit tests and algorithms for any pieces of functionality that remain.  The plan is to be coding by next week, and have that wrapped up by the end of next week, with final testing, tweaks and fixes to be done the final week.</w:t>
+      </w:r>
+    </w:p>
+    <w:p/>
+    <w:p>
+      <w:r>
         <w:t>Current Issues:  None</w:t>
       </w:r>
     </w:p>
     <w:p/>
     <w:p>
       <w:r>
-        <w:t xml:space="preserve">Potential Risks:  </w:t>
-      </w:r>
-      <w:r>
-        <w:t>None</w:t>
+        <w:t>Potential Risks:  None</w:t>
       </w:r>
     </w:p>
     <w:p/>

</xml_diff>

<commit_message>
Progress report update & menu updates
</commit_message>
<xml_diff>
--- a/Progress_Reports/CIS375_TeamFeynman_WeeklyStatus.docx
+++ b/Progress_Reports/CIS375_TeamFeynman_WeeklyStatus.docx
@@ -12,7 +12,10 @@
     </w:p>
     <w:p>
       <w:r>
-        <w:t>CIS375 Progress Status Report - Team Feynman – 4/10/2017</w:t>
+        <w:t xml:space="preserve">CIS375 Progress Status Report - Team Feynman – </w:t>
+      </w:r>
+      <w:r>
+        <w:t>4/26/2017</w:t>
       </w:r>
     </w:p>
     <w:p/>
@@ -21,16 +24,34 @@
         <w:t xml:space="preserve">Summary:  </w:t>
       </w:r>
       <w:r>
-        <w:t>More meetings, primarily focused on writing algorithms for the run offline batch process.</w:t>
-      </w:r>
-    </w:p>
-    <w:p/>
+        <w:t xml:space="preserve">Code, code </w:t>
+      </w:r>
+      <w:proofErr w:type="spellStart"/>
+      <w:r>
+        <w:t>code</w:t>
+      </w:r>
+      <w:proofErr w:type="spellEnd"/>
+      <w:r>
+        <w:t>.  All team members have been working together coding the various sections.  It is exceedingly more difficult because we are using flat files and C++ than it would have been to use a database system.</w:t>
+      </w:r>
+      <w:r>
+        <w:t xml:space="preserve">  We are somewhat far behind but provided the code is completed tomorrow I think we could be OK.</w:t>
+      </w:r>
+    </w:p>
     <w:p>
       <w:r>
         <w:t xml:space="preserve">Prior Week:  </w:t>
       </w:r>
       <w:r>
-        <w:t>We met Tuesday, Wednesday, Friday, Saturday and Sunday.  We outlined in a high level algorithm what needs to happen in the offline batch process, and are mostly complete, excluding some “TODOs”</w:t>
+        <w:t xml:space="preserve">We started paired programming and TDD, but realizing due to time </w:t>
+      </w:r>
+      <w:proofErr w:type="spellStart"/>
+      <w:r>
+        <w:t>contraints</w:t>
+      </w:r>
+      <w:proofErr w:type="spellEnd"/>
+      <w:r>
+        <w:t xml:space="preserve"> this would be untenable, we switched to pair programming for the batch process only.</w:t>
       </w:r>
     </w:p>
     <w:p>
@@ -38,10 +59,87 @@
         <w:t xml:space="preserve">This Week:  </w:t>
       </w:r>
       <w:r>
-        <w:t>This week we plan on completing the writing of the test cases, coding and diagrams, as well as updating any other documents that need it to keep our traceability managed.</w:t>
+        <w:t>This week we will continue coding, and hopefully complete everything in time.  Our code is approximately 5/8 done.</w:t>
+      </w:r>
+    </w:p>
+    <w:p/>
+    <w:p>
+      <w:r>
+        <w:t xml:space="preserve">Current Issues:  </w:t>
+      </w:r>
+      <w:r>
+        <w:t>We are f</w:t>
+      </w:r>
+      <w:r>
+        <w:t xml:space="preserve">ar behind.  I will be working on this project all day and night tomorrow to </w:t>
+      </w:r>
+      <w:r>
+        <w:t>h</w:t>
+      </w:r>
+      <w:r>
+        <w:t xml:space="preserve">opefully complete the code.  </w:t>
+      </w:r>
+    </w:p>
+    <w:p/>
+    <w:p>
+      <w:r>
+        <w:t>Potential Risks:  None</w:t>
+      </w:r>
+    </w:p>
+    <w:p/>
+    <w:p>
+      <w:r>
+        <w:t>Risks in Prog</w:t>
+      </w:r>
+      <w:r>
+        <w:t>re</w:t>
+      </w:r>
+      <w:r>
+        <w:t>ss:  Finals, limited resources, far behind.</w:t>
       </w:r>
       <w:bookmarkStart w:id="0" w:name="_GoBack"/>
       <w:bookmarkEnd w:id="0"/>
+    </w:p>
+    <w:p/>
+    <w:p>
+      <w:r>
+        <w:t>Status:  Red</w:t>
+      </w:r>
+    </w:p>
+    <w:p>
+      <w:r>
+        <w:br w:type="page"/>
+      </w:r>
+      <w:r>
+        <w:lastRenderedPageBreak/>
+        <w:t>CIS375 Progress Status Report - Team Feynman – 4/1</w:t>
+      </w:r>
+      <w:r>
+        <w:t>8</w:t>
+      </w:r>
+      <w:r>
+        <w:t>/2017</w:t>
+      </w:r>
+    </w:p>
+    <w:p/>
+    <w:p>
+      <w:r>
+        <w:t>Summary:  More meetings, primarily focused on writing algorithms for the run offline batch process.</w:t>
+      </w:r>
+    </w:p>
+    <w:p/>
+    <w:p>
+      <w:r>
+        <w:t>Prior Week:  We met Tuesday, Wednesday, Friday, Saturday and Sunday.  We outlined in a high level algorithm what needs to happen in the offline batch process, and are mostly complete, excluding some “TODOs”</w:t>
+      </w:r>
+    </w:p>
+    <w:p>
+      <w:r>
+        <w:t xml:space="preserve">This Week:  </w:t>
+      </w:r>
+      <w:r>
+        <w:t>This week we plan on completing the writing of the test cases, coding and diagrams, as well as updating any other documents that need it to keep our traceability managed.</w:t>
+      </w:r>
     </w:p>
     <w:p/>
     <w:p>

</xml_diff>